<commit_message>
open-closed principles docs and codes
</commit_message>
<xml_diff>
--- a/SOLID/SOLID Principles.docx
+++ b/SOLID/SOLID Principles.docx
@@ -747,20 +747,8 @@
           <w:szCs w:val="24"/>
           <w:bdr w:val="none" w:sz="0" w:space="0" w:color="auto" w:frame="1"/>
         </w:rPr>
-        <w:t> </w:t>
-      </w:r>
-      <w:proofErr w:type="gramStart"/>
-      <w:r>
-        <w:rPr>
-          <w:rFonts w:ascii="Consolas" w:eastAsia="Times New Roman" w:hAnsi="Consolas" w:cs="Times New Roman"/>
-          <w:color w:val="000000"/>
-          <w:sz w:val="24"/>
-          <w:szCs w:val="24"/>
-          <w:bdr w:val="none" w:sz="0" w:space="0" w:color="auto" w:frame="1"/>
-        </w:rPr>
-        <w:t>Register(</w:t>
-      </w:r>
-      <w:proofErr w:type="gramEnd"/>
+        <w:t> Register(</w:t>
+      </w:r>
       <w:r>
         <w:rPr>
           <w:rFonts w:ascii="Consolas" w:eastAsia="Times New Roman" w:hAnsi="Consolas" w:cs="Times New Roman"/>
@@ -875,18 +863,7 @@
           <w:szCs w:val="24"/>
           <w:bdr w:val="none" w:sz="0" w:space="0" w:color="auto" w:frame="1"/>
         </w:rPr>
-        <w:t> </w:t>
-      </w:r>
-      <w:proofErr w:type="gramStart"/>
-      <w:r>
-        <w:rPr>
-          <w:rFonts w:ascii="Consolas" w:eastAsia="Times New Roman" w:hAnsi="Consolas" w:cs="Times New Roman"/>
-          <w:color w:val="000000"/>
-          <w:sz w:val="24"/>
-          <w:szCs w:val="24"/>
-          <w:bdr w:val="none" w:sz="0" w:space="0" w:color="auto" w:frame="1"/>
-        </w:rPr>
-        <w:t>(!</w:t>
+        <w:t> (!</w:t>
       </w:r>
       <w:proofErr w:type="spellStart"/>
       <w:r>
@@ -900,7 +877,6 @@
         <w:t>ValidateEmail</w:t>
       </w:r>
       <w:proofErr w:type="spellEnd"/>
-      <w:proofErr w:type="gramEnd"/>
       <w:r>
         <w:rPr>
           <w:rFonts w:ascii="Consolas" w:eastAsia="Times New Roman" w:hAnsi="Consolas" w:cs="Times New Roman"/>
@@ -976,7 +952,6 @@
         <w:t> </w:t>
       </w:r>
       <w:proofErr w:type="spellStart"/>
-      <w:proofErr w:type="gramStart"/>
       <w:r>
         <w:rPr>
           <w:rFonts w:ascii="Consolas" w:eastAsia="Times New Roman" w:hAnsi="Consolas" w:cs="Times New Roman"/>
@@ -998,7 +973,6 @@
         </w:rPr>
         <w:t>(</w:t>
       </w:r>
-      <w:proofErr w:type="gramEnd"/>
       <w:r>
         <w:rPr>
           <w:rFonts w:ascii="Consolas" w:eastAsia="Times New Roman" w:hAnsi="Consolas" w:cs="Times New Roman"/>
@@ -1069,29 +1043,7 @@
           <w:szCs w:val="24"/>
           <w:bdr w:val="none" w:sz="0" w:space="0" w:color="auto" w:frame="1"/>
         </w:rPr>
-        <w:t> </w:t>
-      </w:r>
-      <w:proofErr w:type="gramStart"/>
-      <w:r>
-        <w:rPr>
-          <w:rFonts w:ascii="Consolas" w:eastAsia="Times New Roman" w:hAnsi="Consolas" w:cs="Times New Roman"/>
-          <w:color w:val="000000"/>
-          <w:sz w:val="24"/>
-          <w:szCs w:val="24"/>
-          <w:bdr w:val="none" w:sz="0" w:space="0" w:color="auto" w:frame="1"/>
-        </w:rPr>
-        <w:t>User(</w:t>
-      </w:r>
-      <w:proofErr w:type="gramEnd"/>
-      <w:r>
-        <w:rPr>
-          <w:rFonts w:ascii="Consolas" w:eastAsia="Times New Roman" w:hAnsi="Consolas" w:cs="Times New Roman"/>
-          <w:color w:val="000000"/>
-          <w:sz w:val="24"/>
-          <w:szCs w:val="24"/>
-          <w:bdr w:val="none" w:sz="0" w:space="0" w:color="auto" w:frame="1"/>
-        </w:rPr>
-        <w:t>email, password);  </w:t>
+        <w:t> User(email, password);  </w:t>
       </w:r>
     </w:p>
     <w:p>
@@ -1151,20 +1103,8 @@
           <w:szCs w:val="24"/>
           <w:bdr w:val="none" w:sz="0" w:space="0" w:color="auto" w:frame="1"/>
         </w:rPr>
-        <w:t xml:space="preserve">         </w:t>
-      </w:r>
-      <w:proofErr w:type="gramStart"/>
-      <w:r>
-        <w:rPr>
-          <w:rFonts w:ascii="Consolas" w:eastAsia="Times New Roman" w:hAnsi="Consolas" w:cs="Times New Roman"/>
-          <w:color w:val="000000"/>
-          <w:sz w:val="24"/>
-          <w:szCs w:val="24"/>
-          <w:bdr w:val="none" w:sz="0" w:space="0" w:color="auto" w:frame="1"/>
-        </w:rPr>
-        <w:t>SendEmail(</w:t>
-      </w:r>
-      <w:proofErr w:type="gramEnd"/>
+        <w:t>         SendEmail(</w:t>
+      </w:r>
       <w:r>
         <w:rPr>
           <w:rFonts w:ascii="Consolas" w:eastAsia="Times New Roman" w:hAnsi="Consolas" w:cs="Times New Roman"/>
@@ -1344,7 +1284,6 @@
         <w:t> </w:t>
       </w:r>
       <w:proofErr w:type="spellStart"/>
-      <w:proofErr w:type="gramStart"/>
       <w:r>
         <w:rPr>
           <w:rFonts w:ascii="Consolas" w:eastAsia="Times New Roman" w:hAnsi="Consolas" w:cs="Times New Roman"/>
@@ -1366,7 +1305,6 @@
         </w:rPr>
         <w:t>(</w:t>
       </w:r>
-      <w:proofErr w:type="gramEnd"/>
       <w:r>
         <w:rPr>
           <w:rFonts w:ascii="Consolas" w:eastAsia="Times New Roman" w:hAnsi="Consolas" w:cs="Times New Roman"/>
@@ -1462,7 +1400,6 @@
         <w:t> </w:t>
       </w:r>
       <w:proofErr w:type="spellStart"/>
-      <w:proofErr w:type="gramStart"/>
       <w:r>
         <w:rPr>
           <w:rFonts w:ascii="Consolas" w:eastAsia="Times New Roman" w:hAnsi="Consolas" w:cs="Times New Roman"/>
@@ -1474,7 +1411,6 @@
         <w:t>email.Contains</w:t>
       </w:r>
       <w:proofErr w:type="spellEnd"/>
-      <w:proofErr w:type="gramEnd"/>
       <w:r>
         <w:rPr>
           <w:rFonts w:ascii="Consolas" w:eastAsia="Times New Roman" w:hAnsi="Consolas" w:cs="Times New Roman"/>
@@ -1600,7 +1536,6 @@
         <w:t> </w:t>
       </w:r>
       <w:proofErr w:type="spellStart"/>
-      <w:proofErr w:type="gramStart"/>
       <w:r>
         <w:rPr>
           <w:rFonts w:ascii="Consolas" w:eastAsia="Times New Roman" w:hAnsi="Consolas" w:cs="Times New Roman"/>
@@ -1623,7 +1558,6 @@
         <w:t>(</w:t>
       </w:r>
       <w:proofErr w:type="spellStart"/>
-      <w:proofErr w:type="gramEnd"/>
       <w:r>
         <w:rPr>
           <w:rFonts w:ascii="Consolas" w:eastAsia="Times New Roman" w:hAnsi="Consolas" w:cs="Times New Roman"/>
@@ -2190,29 +2124,7 @@
           <w:szCs w:val="24"/>
           <w:bdr w:val="none" w:sz="0" w:space="0" w:color="auto" w:frame="1"/>
         </w:rPr>
-        <w:t> </w:t>
-      </w:r>
-      <w:proofErr w:type="gramStart"/>
-      <w:r>
-        <w:rPr>
-          <w:rFonts w:ascii="Consolas" w:eastAsia="Times New Roman" w:hAnsi="Consolas" w:cs="Times New Roman"/>
-          <w:color w:val="000000"/>
-          <w:sz w:val="24"/>
-          <w:szCs w:val="24"/>
-          <w:bdr w:val="none" w:sz="0" w:space="0" w:color="auto" w:frame="1"/>
-        </w:rPr>
-        <w:t>UserService(</w:t>
-      </w:r>
-      <w:proofErr w:type="gramEnd"/>
-      <w:r>
-        <w:rPr>
-          <w:rFonts w:ascii="Consolas" w:eastAsia="Times New Roman" w:hAnsi="Consolas" w:cs="Times New Roman"/>
-          <w:color w:val="000000"/>
-          <w:sz w:val="24"/>
-          <w:szCs w:val="24"/>
-          <w:bdr w:val="none" w:sz="0" w:space="0" w:color="auto" w:frame="1"/>
-        </w:rPr>
-        <w:t>EmailService aEmailService, DbContext aDbContext)  </w:t>
+        <w:t> UserService(EmailService aEmailService, DbContext aDbContext)  </w:t>
       </w:r>
     </w:p>
     <w:p>
@@ -2484,20 +2396,8 @@
           <w:szCs w:val="24"/>
           <w:bdr w:val="none" w:sz="0" w:space="0" w:color="auto" w:frame="1"/>
         </w:rPr>
-        <w:t> </w:t>
-      </w:r>
-      <w:proofErr w:type="gramStart"/>
-      <w:r>
-        <w:rPr>
-          <w:rFonts w:ascii="Consolas" w:eastAsia="Times New Roman" w:hAnsi="Consolas" w:cs="Times New Roman"/>
-          <w:color w:val="000000"/>
-          <w:sz w:val="24"/>
-          <w:szCs w:val="24"/>
-          <w:bdr w:val="none" w:sz="0" w:space="0" w:color="auto" w:frame="1"/>
-        </w:rPr>
-        <w:t>Register(</w:t>
-      </w:r>
-      <w:proofErr w:type="gramEnd"/>
+        <w:t> Register(</w:t>
+      </w:r>
       <w:r>
         <w:rPr>
           <w:rFonts w:ascii="Consolas" w:eastAsia="Times New Roman" w:hAnsi="Consolas" w:cs="Times New Roman"/>
@@ -2612,21 +2512,9 @@
           <w:szCs w:val="24"/>
           <w:bdr w:val="none" w:sz="0" w:space="0" w:color="auto" w:frame="1"/>
         </w:rPr>
-        <w:t> </w:t>
-      </w:r>
-      <w:proofErr w:type="gramStart"/>
-      <w:r>
-        <w:rPr>
-          <w:rFonts w:ascii="Consolas" w:eastAsia="Times New Roman" w:hAnsi="Consolas" w:cs="Times New Roman"/>
-          <w:color w:val="000000"/>
-          <w:sz w:val="24"/>
-          <w:szCs w:val="24"/>
-          <w:bdr w:val="none" w:sz="0" w:space="0" w:color="auto" w:frame="1"/>
-        </w:rPr>
-        <w:t>(!_</w:t>
+        <w:t> (!_</w:t>
       </w:r>
       <w:proofErr w:type="spellStart"/>
-      <w:proofErr w:type="gramEnd"/>
       <w:r>
         <w:rPr>
           <w:rFonts w:ascii="Consolas" w:eastAsia="Times New Roman" w:hAnsi="Consolas" w:cs="Times New Roman"/>
@@ -2713,7 +2601,6 @@
         <w:t> </w:t>
       </w:r>
       <w:proofErr w:type="spellStart"/>
-      <w:proofErr w:type="gramStart"/>
       <w:r>
         <w:rPr>
           <w:rFonts w:ascii="Consolas" w:eastAsia="Times New Roman" w:hAnsi="Consolas" w:cs="Times New Roman"/>
@@ -2735,7 +2622,6 @@
         </w:rPr>
         <w:t>(</w:t>
       </w:r>
-      <w:proofErr w:type="gramEnd"/>
       <w:r>
         <w:rPr>
           <w:rFonts w:ascii="Consolas" w:eastAsia="Times New Roman" w:hAnsi="Consolas" w:cs="Times New Roman"/>
@@ -2806,29 +2692,7 @@
           <w:szCs w:val="24"/>
           <w:bdr w:val="none" w:sz="0" w:space="0" w:color="auto" w:frame="1"/>
         </w:rPr>
-        <w:t> </w:t>
-      </w:r>
-      <w:proofErr w:type="gramStart"/>
-      <w:r>
-        <w:rPr>
-          <w:rFonts w:ascii="Consolas" w:eastAsia="Times New Roman" w:hAnsi="Consolas" w:cs="Times New Roman"/>
-          <w:color w:val="000000"/>
-          <w:sz w:val="24"/>
-          <w:szCs w:val="24"/>
-          <w:bdr w:val="none" w:sz="0" w:space="0" w:color="auto" w:frame="1"/>
-        </w:rPr>
-        <w:t>User(</w:t>
-      </w:r>
-      <w:proofErr w:type="gramEnd"/>
-      <w:r>
-        <w:rPr>
-          <w:rFonts w:ascii="Consolas" w:eastAsia="Times New Roman" w:hAnsi="Consolas" w:cs="Times New Roman"/>
-          <w:color w:val="000000"/>
-          <w:sz w:val="24"/>
-          <w:szCs w:val="24"/>
-          <w:bdr w:val="none" w:sz="0" w:space="0" w:color="auto" w:frame="1"/>
-        </w:rPr>
-        <w:t>email, password);  </w:t>
+        <w:t> User(email, password);  </w:t>
       </w:r>
     </w:p>
     <w:p>
@@ -2932,20 +2796,8 @@
           <w:szCs w:val="24"/>
           <w:bdr w:val="none" w:sz="0" w:space="0" w:color="auto" w:frame="1"/>
         </w:rPr>
-        <w:t> </w:t>
-      </w:r>
-      <w:proofErr w:type="gramStart"/>
-      <w:r>
-        <w:rPr>
-          <w:rFonts w:ascii="Consolas" w:eastAsia="Times New Roman" w:hAnsi="Consolas" w:cs="Times New Roman"/>
-          <w:color w:val="000000"/>
-          <w:sz w:val="24"/>
-          <w:szCs w:val="24"/>
-          <w:bdr w:val="none" w:sz="0" w:space="0" w:color="auto" w:frame="1"/>
-        </w:rPr>
-        <w:t>MailMessage(</w:t>
-      </w:r>
-      <w:proofErr w:type="gramEnd"/>
+        <w:t> MailMessage(</w:t>
+      </w:r>
       <w:r>
         <w:rPr>
           <w:rFonts w:ascii="Consolas" w:eastAsia="Times New Roman" w:hAnsi="Consolas" w:cs="Times New Roman"/>
@@ -3339,7 +3191,6 @@
         <w:t> </w:t>
       </w:r>
       <w:proofErr w:type="spellStart"/>
-      <w:proofErr w:type="gramStart"/>
       <w:r>
         <w:rPr>
           <w:rFonts w:ascii="Consolas" w:eastAsia="Times New Roman" w:hAnsi="Consolas" w:cs="Times New Roman"/>
@@ -3362,7 +3213,6 @@
         <w:t>(</w:t>
       </w:r>
       <w:proofErr w:type="spellStart"/>
-      <w:proofErr w:type="gramEnd"/>
       <w:r>
         <w:rPr>
           <w:rFonts w:ascii="Consolas" w:eastAsia="Times New Roman" w:hAnsi="Consolas" w:cs="Times New Roman"/>
@@ -3627,7 +3477,6 @@
         <w:t> </w:t>
       </w:r>
       <w:proofErr w:type="spellStart"/>
-      <w:proofErr w:type="gramStart"/>
       <w:r>
         <w:rPr>
           <w:rFonts w:ascii="Consolas" w:eastAsia="Times New Roman" w:hAnsi="Consolas" w:cs="Times New Roman"/>
@@ -3649,7 +3498,6 @@
         </w:rPr>
         <w:t>(</w:t>
       </w:r>
-      <w:proofErr w:type="gramEnd"/>
       <w:r>
         <w:rPr>
           <w:rFonts w:ascii="Consolas" w:eastAsia="Times New Roman" w:hAnsi="Consolas" w:cs="Times New Roman"/>
@@ -3745,7 +3593,6 @@
         <w:t> </w:t>
       </w:r>
       <w:proofErr w:type="spellStart"/>
-      <w:proofErr w:type="gramStart"/>
       <w:r>
         <w:rPr>
           <w:rFonts w:ascii="Consolas" w:eastAsia="Times New Roman" w:hAnsi="Consolas" w:cs="Times New Roman"/>
@@ -3757,7 +3604,6 @@
         <w:t>email.Contains</w:t>
       </w:r>
       <w:proofErr w:type="spellEnd"/>
-      <w:proofErr w:type="gramEnd"/>
       <w:r>
         <w:rPr>
           <w:rFonts w:ascii="Consolas" w:eastAsia="Times New Roman" w:hAnsi="Consolas" w:cs="Times New Roman"/>
@@ -3883,7 +3729,6 @@
         <w:t> </w:t>
       </w:r>
       <w:proofErr w:type="spellStart"/>
-      <w:proofErr w:type="gramStart"/>
       <w:r>
         <w:rPr>
           <w:rFonts w:ascii="Consolas" w:eastAsia="Times New Roman" w:hAnsi="Consolas" w:cs="Times New Roman"/>
@@ -3906,7 +3751,6 @@
         <w:t>(</w:t>
       </w:r>
       <w:proofErr w:type="spellStart"/>
-      <w:proofErr w:type="gramEnd"/>
       <w:r>
         <w:rPr>
           <w:rFonts w:ascii="Consolas" w:eastAsia="Times New Roman" w:hAnsi="Consolas" w:cs="Times New Roman"/>
@@ -4226,11 +4070,206 @@
       <w:pPr>
         <w:bidi/>
         <w:rPr>
+          <w:rFonts w:cs="Calibri"/>
+          <w:lang w:bidi="fa-IR"/>
+        </w:rPr>
+      </w:pPr>
+      <w:r>
+        <w:rPr>
           <w:rFonts w:cs="Calibri" w:hint="cs"/>
           <w:rtl/>
           <w:lang w:bidi="fa-IR"/>
         </w:rPr>
-      </w:pPr>
+        <w:t xml:space="preserve">اصل باز و بسته </w:t>
+      </w:r>
+      <w:r>
+        <w:rPr>
+          <w:rFonts w:cs="Calibri"/>
+          <w:lang w:bidi="fa-IR"/>
+        </w:rPr>
+        <w:t>(Open/Closed Principle)</w:t>
+      </w:r>
+    </w:p>
+    <w:p>
+      <w:pPr>
+        <w:bidi/>
+        <w:rPr>
+          <w:rFonts w:cs="Calibri"/>
+          <w:rtl/>
+          <w:lang w:bidi="fa-IR"/>
+        </w:rPr>
+      </w:pPr>
+      <w:r>
+        <w:rPr>
+          <w:rFonts w:cs="Calibri" w:hint="cs"/>
+          <w:rtl/>
+          <w:lang w:bidi="fa-IR"/>
+        </w:rPr>
+        <w:t>این اصل می گوید که " یک ماژول یا کلاس باید برای گسترش باز و برای تغییر بسته باشد"</w:t>
+      </w:r>
+    </w:p>
+    <w:p>
+      <w:pPr>
+        <w:bidi/>
+        <w:rPr>
+          <w:rFonts w:cs="Calibri"/>
+          <w:rtl/>
+          <w:lang w:bidi="fa-IR"/>
+        </w:rPr>
+      </w:pPr>
+      <w:r>
+        <w:rPr>
+          <w:rFonts w:cs="Calibri" w:hint="cs"/>
+          <w:rtl/>
+          <w:lang w:bidi="fa-IR"/>
+        </w:rPr>
+        <w:t>"باز بودن برای گسترش" به این معنی است که، ما نیاز به طراحی</w:t>
+      </w:r>
+      <w:r>
+        <w:rPr>
+          <w:rFonts w:cs="Calibri"/>
+          <w:rtl/>
+          <w:lang w:bidi="fa-IR"/>
+        </w:rPr>
+        <w:softHyphen/>
+      </w:r>
+      <w:r>
+        <w:rPr>
+          <w:rFonts w:cs="Calibri" w:hint="cs"/>
+          <w:rtl/>
+          <w:lang w:bidi="fa-IR"/>
+        </w:rPr>
+        <w:t>ای داریم که تنها در زمانی  عملکرد جدید اضافه می شود که نیاز جدیدی به وجود آمده باشد.</w:t>
+      </w:r>
+    </w:p>
+    <w:p>
+      <w:pPr>
+        <w:bidi/>
+        <w:rPr>
+          <w:rFonts w:cs="Calibri"/>
+          <w:rtl/>
+          <w:lang w:bidi="fa-IR"/>
+        </w:rPr>
+      </w:pPr>
+      <w:r>
+        <w:rPr>
+          <w:rFonts w:cs="Calibri" w:hint="cs"/>
+          <w:rtl/>
+          <w:lang w:bidi="fa-IR"/>
+        </w:rPr>
+        <w:t xml:space="preserve">"بسته بودن برای تغییر" به این معنی است که اگر یک کلاس را توسعه دادیم و </w:t>
+      </w:r>
+      <w:r>
+        <w:rPr>
+          <w:rFonts w:cs="Calibri" w:hint="cs"/>
+          <w:rtl/>
+          <w:lang w:bidi="fa-IR"/>
+        </w:rPr>
+        <w:t xml:space="preserve"> از تست واحد عبور کرد، تغییر نمی کند مگر اینکه به باگ برخورد کند.</w:t>
+      </w:r>
+    </w:p>
+    <w:p>
+      <w:pPr>
+        <w:bidi/>
+        <w:rPr>
+          <w:rFonts w:cs="Calibri" w:hint="cs"/>
+          <w:lang w:bidi="fa-IR"/>
+        </w:rPr>
+      </w:pPr>
+    </w:p>
+    <w:p>
+      <w:pPr>
+        <w:bidi/>
+        <w:jc w:val="center"/>
+        <w:rPr>
+          <w:rFonts w:cs="Calibri" w:hint="cs"/>
+          <w:rtl/>
+          <w:lang w:bidi="fa-IR"/>
+        </w:rPr>
+      </w:pPr>
+      <w:r>
+        <w:rPr>
+          <w:noProof/>
+        </w:rPr>
+        <w:lastRenderedPageBreak/>
+        <w:drawing>
+          <wp:inline distT="0" distB="0" distL="0" distR="0" wp14:anchorId="2D970BD8" wp14:editId="16AE3630">
+            <wp:extent cx="2857143" cy="2285714"/>
+            <wp:effectExtent l="0" t="0" r="635" b="635"/>
+            <wp:docPr id="4" name="Picture 4"/>
+            <wp:cNvGraphicFramePr>
+              <a:graphicFrameLocks xmlns:a="http://schemas.openxmlformats.org/drawingml/2006/main" noChangeAspect="1"/>
+            </wp:cNvGraphicFramePr>
+            <a:graphic xmlns:a="http://schemas.openxmlformats.org/drawingml/2006/main">
+              <a:graphicData uri="http://schemas.openxmlformats.org/drawingml/2006/picture">
+                <pic:pic xmlns:pic="http://schemas.openxmlformats.org/drawingml/2006/picture">
+                  <pic:nvPicPr>
+                    <pic:cNvPr id="1" name=""/>
+                    <pic:cNvPicPr/>
+                  </pic:nvPicPr>
+                  <pic:blipFill>
+                    <a:blip r:embed="rId9"/>
+                    <a:stretch>
+                      <a:fillRect/>
+                    </a:stretch>
+                  </pic:blipFill>
+                  <pic:spPr>
+                    <a:xfrm>
+                      <a:off x="0" y="0"/>
+                      <a:ext cx="2857143" cy="2285714"/>
+                    </a:xfrm>
+                    <a:prstGeom prst="rect">
+                      <a:avLst/>
+                    </a:prstGeom>
+                  </pic:spPr>
+                </pic:pic>
+              </a:graphicData>
+            </a:graphic>
+          </wp:inline>
+        </w:drawing>
+      </w:r>
+    </w:p>
+    <w:p>
+      <w:pPr>
+        <w:bidi/>
+        <w:rPr>
+          <w:rFonts w:cs="Calibri" w:hint="cs"/>
+          <w:rtl/>
+          <w:lang w:bidi="fa-IR"/>
+        </w:rPr>
+      </w:pPr>
+      <w:r>
+        <w:rPr>
+          <w:rFonts w:cs="Calibri" w:hint="cs"/>
+          <w:rtl/>
+          <w:lang w:bidi="fa-IR"/>
+        </w:rPr>
+        <w:t xml:space="preserve">در مثال زیر </w:t>
+      </w:r>
+      <w:r>
+        <w:rPr>
+          <w:rFonts w:cs="Calibri" w:hint="cs"/>
+          <w:rtl/>
+          <w:lang w:bidi="fa-IR"/>
+        </w:rPr>
+        <w:t>فرض کنید یک کلاس داریم که بیانگر یک مستطیل است و کلاسی داریم که وظیفه محاسبه مساحت مجموعه ای از مستطیل</w:t>
+      </w:r>
+      <w:r>
+        <w:rPr>
+          <w:rFonts w:cs="Calibri"/>
+          <w:rtl/>
+          <w:lang w:bidi="fa-IR"/>
+        </w:rPr>
+        <w:softHyphen/>
+      </w:r>
+      <w:r>
+        <w:rPr>
+          <w:rFonts w:cs="Calibri" w:hint="cs"/>
+          <w:rtl/>
+          <w:lang w:bidi="fa-IR"/>
+        </w:rPr>
+        <w:t xml:space="preserve">ها را دارد، </w:t>
+      </w:r>
     </w:p>
     <w:sectPr>
       <w:pgSz w:w="12240" w:h="15840"/>

</xml_diff>